<commit_message>
Programa con prueba asintotica incorporada
</commit_message>
<xml_diff>
--- a/Programa del curso.docx
+++ b/Programa del curso.docx
@@ -11,7 +11,6 @@
           <w:lang w:val="es-ES"/>
         </w:rPr>
       </w:pPr>
-      <w:proofErr w:type="spellStart"/>
       <w:r>
         <w:rPr>
           <w:b/>
@@ -19,9 +18,8 @@
           <w:u w:val="single"/>
           <w:lang w:val="es-ES"/>
         </w:rPr>
-        <w:t>Introduccion</w:t>
-      </w:r>
-      <w:proofErr w:type="spellEnd"/>
+        <w:t>Introduccion a</w:t>
+      </w:r>
       <w:r>
         <w:rPr>
           <w:b/>
@@ -29,7 +27,7 @@
           <w:u w:val="single"/>
           <w:lang w:val="es-ES"/>
         </w:rPr>
-        <w:t xml:space="preserve"> a</w:t>
+        <w:t>l tratamiento de datos,</w:t>
       </w:r>
       <w:r>
         <w:rPr>
@@ -38,7 +36,7 @@
           <w:u w:val="single"/>
           <w:lang w:val="es-ES"/>
         </w:rPr>
-        <w:t>l tratamiento de datos,</w:t>
+        <w:t xml:space="preserve"> </w:t>
       </w:r>
       <w:r>
         <w:rPr>
@@ -47,7 +45,7 @@
           <w:u w:val="single"/>
           <w:lang w:val="es-ES"/>
         </w:rPr>
-        <w:t xml:space="preserve"> </w:t>
+        <w:t>redes neuronales</w:t>
       </w:r>
       <w:r>
         <w:rPr>
@@ -56,7 +54,7 @@
           <w:u w:val="single"/>
           <w:lang w:val="es-ES"/>
         </w:rPr>
-        <w:t>redes neuronales</w:t>
+        <w:t xml:space="preserve"> y métricas de desempeño</w:t>
       </w:r>
       <w:r>
         <w:rPr>
@@ -65,8 +63,28 @@
           <w:u w:val="single"/>
           <w:lang w:val="es-ES"/>
         </w:rPr>
-        <w:t xml:space="preserve"> y métricas de desempeño</w:t>
-      </w:r>
+        <w:t xml:space="preserve"> </w:t>
+      </w:r>
+    </w:p>
+    <w:p>
+      <w:pPr>
+        <w:rPr>
+          <w:lang w:val="es-ES"/>
+        </w:rPr>
+      </w:pPr>
+      <w:r>
+        <w:rPr>
+          <w:lang w:val="es-ES"/>
+        </w:rPr>
+        <w:t>Tiene una prueba asintotica</w:t>
+      </w:r>
+    </w:p>
+    <w:p>
+      <w:pPr>
+        <w:rPr>
+          <w:lang w:val="es-ES"/>
+        </w:rPr>
+      </w:pPr>
       <w:r>
         <w:rPr>
           <w:b/>
@@ -74,23 +92,51 @@
           <w:u w:val="single"/>
           <w:lang w:val="es-ES"/>
         </w:rPr>
-        <w:t xml:space="preserve"> </w:t>
-      </w:r>
-    </w:p>
-    <w:p>
-      <w:pPr>
-        <w:rPr>
-          <w:lang w:val="es-ES"/>
-        </w:rPr>
-      </w:pPr>
-    </w:p>
-    <w:p>
-      <w:pPr>
-        <w:rPr>
-          <w:lang w:val="es-ES"/>
-        </w:rPr>
-      </w:pPr>
-      <w:proofErr w:type="spellStart"/>
+        <w:t>Poblacion target</w:t>
+      </w:r>
+      <w:r>
+        <w:rPr>
+          <w:lang w:val="es-ES"/>
+        </w:rPr>
+        <w:t xml:space="preserve">: </w:t>
+      </w:r>
+      <w:r>
+        <w:rPr>
+          <w:lang w:val="es-ES"/>
+        </w:rPr>
+        <w:t>Jóvenes</w:t>
+      </w:r>
+      <w:r>
+        <w:rPr>
+          <w:lang w:val="es-ES"/>
+        </w:rPr>
+        <w:t xml:space="preserve"> y adolescentes con interés en la temática de </w:t>
+      </w:r>
+      <w:r>
+        <w:rPr>
+          <w:lang w:val="es-ES"/>
+        </w:rPr>
+        <w:t>análisis</w:t>
+      </w:r>
+      <w:r>
+        <w:rPr>
+          <w:lang w:val="es-ES"/>
+        </w:rPr>
+        <w:t xml:space="preserve"> de datos e inteligencia artificial.</w:t>
+      </w:r>
+      <w:r>
+        <w:rPr>
+          <w:lang w:val="es-ES"/>
+        </w:rPr>
+        <w:t xml:space="preserve"> Deben tener alguna experiencia en tratamiento de datos en Python.</w:t>
+      </w:r>
+    </w:p>
+    <w:p>
+      <w:pPr>
+        <w:rPr>
+          <w:lang w:val="es-ES"/>
+        </w:rPr>
+      </w:pPr>
       <w:r>
         <w:rPr>
           <w:b/>
@@ -98,166 +144,88 @@
           <w:u w:val="single"/>
           <w:lang w:val="es-ES"/>
         </w:rPr>
-        <w:t>Poblacion</w:t>
-      </w:r>
-      <w:proofErr w:type="spellEnd"/>
+        <w:t>Requisitos</w:t>
+      </w:r>
+      <w:r>
+        <w:rPr>
+          <w:lang w:val="es-ES"/>
+        </w:rPr>
+        <w:t xml:space="preserve">: </w:t>
+      </w:r>
+    </w:p>
+    <w:p>
+      <w:pPr>
+        <w:rPr>
+          <w:lang w:val="es-ES"/>
+        </w:rPr>
+      </w:pPr>
+      <w:r>
+        <w:rPr>
+          <w:lang w:val="es-ES"/>
+        </w:rPr>
+        <w:t>M</w:t>
+      </w:r>
+      <w:r>
+        <w:rPr>
+          <w:lang w:val="es-ES"/>
+        </w:rPr>
+        <w:t xml:space="preserve">anejo de Google </w:t>
+      </w:r>
+      <w:r>
+        <w:rPr>
+          <w:lang w:val="es-ES"/>
+        </w:rPr>
+        <w:t>C</w:t>
+      </w:r>
+      <w:r>
+        <w:rPr>
+          <w:lang w:val="es-ES"/>
+        </w:rPr>
+        <w:t>olab</w:t>
+      </w:r>
+    </w:p>
+    <w:p>
+      <w:pPr>
+        <w:rPr>
+          <w:lang w:val="es-ES"/>
+        </w:rPr>
+      </w:pPr>
+      <w:r>
+        <w:rPr>
+          <w:lang w:val="es-ES"/>
+        </w:rPr>
+        <w:t>Manejo de programación en Python básica</w:t>
+      </w:r>
+    </w:p>
+    <w:p>
+      <w:pPr>
+        <w:rPr>
+          <w:lang w:val="es-ES"/>
+        </w:rPr>
+      </w:pPr>
+      <w:r>
+        <w:rPr>
+          <w:lang w:val="es-ES"/>
+        </w:rPr>
+        <w:t>Conocimiento del concepto de funcione matematicas</w:t>
+      </w:r>
+    </w:p>
+    <w:p>
+      <w:pPr>
+        <w:rPr>
+          <w:lang w:val="es-ES"/>
+        </w:rPr>
+      </w:pPr>
       <w:r>
         <w:rPr>
           <w:b/>
           <w:bCs/>
           <w:u w:val="single"/>
-          <w:lang w:val="es-ES"/>
-        </w:rPr>
-        <w:t xml:space="preserve"> target</w:t>
-      </w:r>
-      <w:r>
-        <w:rPr>
-          <w:lang w:val="es-ES"/>
-        </w:rPr>
-        <w:t xml:space="preserve">: </w:t>
-      </w:r>
-      <w:r>
-        <w:rPr>
-          <w:lang w:val="es-ES"/>
-        </w:rPr>
-        <w:t>Jóvenes</w:t>
-      </w:r>
-      <w:r>
-        <w:rPr>
-          <w:lang w:val="es-ES"/>
-        </w:rPr>
-        <w:t xml:space="preserve"> y adolescentes con interés en la temática de </w:t>
-      </w:r>
-      <w:r>
-        <w:rPr>
-          <w:lang w:val="es-ES"/>
-        </w:rPr>
-        <w:t>análisis</w:t>
-      </w:r>
-      <w:r>
-        <w:rPr>
-          <w:lang w:val="es-ES"/>
-        </w:rPr>
-        <w:t xml:space="preserve"> de datos e inteligencia artificial.</w:t>
-      </w:r>
-      <w:r>
-        <w:rPr>
-          <w:lang w:val="es-ES"/>
-        </w:rPr>
-        <w:t xml:space="preserve"> Deben tener alguna experiencia en tratamiento de datos en Python.</w:t>
-      </w:r>
-    </w:p>
-    <w:p>
-      <w:pPr>
-        <w:rPr>
-          <w:lang w:val="es-ES"/>
-        </w:rPr>
-      </w:pPr>
-      <w:r>
-        <w:rPr>
-          <w:b/>
-          <w:bCs/>
-          <w:u w:val="single"/>
-          <w:lang w:val="es-ES"/>
-        </w:rPr>
-        <w:t>Requisitos</w:t>
-      </w:r>
-      <w:r>
-        <w:rPr>
-          <w:lang w:val="es-ES"/>
-        </w:rPr>
-        <w:t xml:space="preserve">: </w:t>
-      </w:r>
-    </w:p>
-    <w:p>
-      <w:pPr>
-        <w:rPr>
-          <w:lang w:val="es-ES"/>
-        </w:rPr>
-      </w:pPr>
-      <w:r>
-        <w:rPr>
-          <w:lang w:val="es-ES"/>
-        </w:rPr>
-        <w:t>M</w:t>
-      </w:r>
-      <w:r>
-        <w:rPr>
-          <w:lang w:val="es-ES"/>
-        </w:rPr>
-        <w:t xml:space="preserve">anejo de Google </w:t>
-      </w:r>
-      <w:proofErr w:type="spellStart"/>
-      <w:r>
-        <w:rPr>
-          <w:lang w:val="es-ES"/>
-        </w:rPr>
-        <w:t>C</w:t>
-      </w:r>
-      <w:r>
-        <w:rPr>
-          <w:lang w:val="es-ES"/>
-        </w:rPr>
-        <w:t>olab</w:t>
-      </w:r>
-      <w:proofErr w:type="spellEnd"/>
-    </w:p>
-    <w:p>
-      <w:pPr>
-        <w:rPr>
-          <w:lang w:val="es-ES"/>
-        </w:rPr>
-      </w:pPr>
-      <w:r>
-        <w:rPr>
-          <w:lang w:val="es-ES"/>
-        </w:rPr>
-        <w:t>Manejo de programación en Python básica</w:t>
-      </w:r>
-    </w:p>
-    <w:p>
-      <w:pPr>
-        <w:rPr>
-          <w:lang w:val="es-ES"/>
-        </w:rPr>
-      </w:pPr>
-      <w:r>
-        <w:rPr>
-          <w:lang w:val="es-ES"/>
-        </w:rPr>
-        <w:t>Conocimiento del concepto de funcione matematicas</w:t>
-      </w:r>
-    </w:p>
-    <w:p>
-      <w:pPr>
-        <w:rPr>
-          <w:lang w:val="es-ES"/>
-        </w:rPr>
-      </w:pPr>
-      <w:r>
-        <w:rPr>
-          <w:b/>
-          <w:bCs/>
-          <w:u w:val="single"/>
         </w:rPr>
         <w:t>Introducción</w:t>
       </w:r>
       <w:r>
-        <w:t xml:space="preserve"> </w:t>
-      </w:r>
-      <w:r>
-        <w:t>:</w:t>
-      </w:r>
-      <w:r>
-        <w:t xml:space="preserve">En esta segunda clase veremos mediante ejemplos el tratamiento de datos faltantes. Trabajaremos con Python en Google </w:t>
-      </w:r>
-      <w:proofErr w:type="spellStart"/>
-      <w:r>
-        <w:t>Colaboratory</w:t>
-      </w:r>
-      <w:proofErr w:type="spellEnd"/>
-      <w:r>
-        <w:t>.</w:t>
+        <w:t xml:space="preserve"> :En esta segunda clase veremos mediante ejemplos el tratamiento de datos faltantes. Trabajaremos con Python en Google Colaboratory.</w:t>
       </w:r>
     </w:p>
     <w:p>
@@ -316,49 +284,34 @@
         </w:rPr>
         <w:t xml:space="preserve">Clase 2- </w:t>
       </w:r>
-      <w:proofErr w:type="spellStart"/>
-      <w:r>
-        <w:rPr>
-          <w:lang w:val="es-ES"/>
-        </w:rPr>
-        <w:t>Evaluacion</w:t>
-      </w:r>
-      <w:proofErr w:type="spellEnd"/>
-      <w:r>
-        <w:rPr>
-          <w:lang w:val="es-ES"/>
-        </w:rPr>
-        <w:t xml:space="preserve"> de redes neuronales clasificatorias</w:t>
-      </w:r>
-    </w:p>
-    <w:p>
-      <w:pPr>
-        <w:rPr>
-          <w:u w:val="single"/>
-          <w:lang w:val="es-ES"/>
-        </w:rPr>
-      </w:pPr>
-    </w:p>
-    <w:p>
-      <w:pPr>
-        <w:rPr>
-          <w:u w:val="single"/>
-          <w:lang w:val="es-ES"/>
-        </w:rPr>
-      </w:pPr>
-      <w:r>
-        <w:rPr>
-          <w:u w:val="single"/>
-          <w:lang w:val="es-ES"/>
-        </w:rPr>
-        <w:t>Objetivos de la clase</w:t>
-      </w:r>
-      <w:r>
-        <w:rPr>
-          <w:u w:val="single"/>
-          <w:lang w:val="es-ES"/>
-        </w:rPr>
-        <w:t xml:space="preserve"> 2</w:t>
+      <w:r>
+        <w:rPr>
+          <w:lang w:val="es-ES"/>
+        </w:rPr>
+        <w:t>Evaluacion de redes neuronales clasificatorias</w:t>
+      </w:r>
+    </w:p>
+    <w:p>
+      <w:pPr>
+        <w:rPr>
+          <w:u w:val="single"/>
+          <w:lang w:val="es-ES"/>
+        </w:rPr>
+      </w:pPr>
+    </w:p>
+    <w:p>
+      <w:pPr>
+        <w:rPr>
+          <w:u w:val="single"/>
+          <w:lang w:val="es-ES"/>
+        </w:rPr>
+      </w:pPr>
+      <w:r>
+        <w:rPr>
+          <w:u w:val="single"/>
+          <w:lang w:val="es-ES"/>
+        </w:rPr>
+        <w:t>Objetivos de la clase 2</w:t>
       </w:r>
     </w:p>
     <w:p>
@@ -397,76 +350,20 @@
         <w:rPr>
           <w:lang w:val="es-ES"/>
         </w:rPr>
-        <w:t xml:space="preserve">o Revisar los conceptos de </w:t>
-      </w:r>
-      <w:proofErr w:type="spellStart"/>
-      <w:r>
-        <w:rPr>
-          <w:lang w:val="es-ES"/>
-        </w:rPr>
-        <w:t>subajuste</w:t>
-      </w:r>
-      <w:proofErr w:type="spellEnd"/>
-      <w:r>
-        <w:rPr>
-          <w:lang w:val="es-ES"/>
-        </w:rPr>
-        <w:t xml:space="preserve"> (</w:t>
-      </w:r>
-      <w:proofErr w:type="spellStart"/>
-      <w:r>
-        <w:rPr>
-          <w:lang w:val="es-ES"/>
-        </w:rPr>
-        <w:t>underfitting</w:t>
-      </w:r>
-      <w:proofErr w:type="spellEnd"/>
-      <w:r>
-        <w:rPr>
-          <w:lang w:val="es-ES"/>
-        </w:rPr>
-        <w:t>) y sobreajuste (</w:t>
-      </w:r>
-      <w:proofErr w:type="spellStart"/>
-      <w:r>
-        <w:rPr>
-          <w:lang w:val="es-ES"/>
-        </w:rPr>
-        <w:t>overfitting</w:t>
-      </w:r>
-      <w:proofErr w:type="spellEnd"/>
-      <w:r>
-        <w:rPr>
-          <w:lang w:val="es-ES"/>
-        </w:rPr>
-        <w:t>)</w:t>
-      </w:r>
-    </w:p>
-    <w:p>
-      <w:pPr>
-        <w:rPr>
-          <w:lang w:val="es-ES"/>
-        </w:rPr>
-      </w:pPr>
-      <w:r>
-        <w:rPr>
-          <w:lang w:val="es-ES"/>
-        </w:rPr>
-        <w:t xml:space="preserve">o Introducir el método de Cross </w:t>
-      </w:r>
-      <w:proofErr w:type="spellStart"/>
-      <w:r>
-        <w:rPr>
-          <w:lang w:val="es-ES"/>
-        </w:rPr>
-        <w:t>Validation</w:t>
-      </w:r>
-      <w:proofErr w:type="spellEnd"/>
-      <w:r>
-        <w:rPr>
-          <w:lang w:val="es-ES"/>
-        </w:rPr>
-        <w:t>.</w:t>
+        <w:t>o Revisar los conceptos de subajuste (underfitting) y sobreajuste (overfitting)</w:t>
+      </w:r>
+    </w:p>
+    <w:p>
+      <w:pPr>
+        <w:rPr>
+          <w:lang w:val="es-ES"/>
+        </w:rPr>
+      </w:pPr>
+      <w:r>
+        <w:rPr>
+          <w:lang w:val="es-ES"/>
+        </w:rPr>
+        <w:t>o Introducir el método de Cross Validation.</w:t>
       </w:r>
     </w:p>
     <w:p>
@@ -600,30 +497,8 @@
         <w:rPr>
           <w:lang w:val="es-ES"/>
         </w:rPr>
-        <w:t xml:space="preserve">o Conocer los fundamentos matemáticos del algoritmo de aprendizaje de </w:t>
-      </w:r>
-      <w:proofErr w:type="spellStart"/>
-      <w:r>
-        <w:rPr>
-          <w:lang w:val="es-ES"/>
-        </w:rPr>
-        <w:t>retropropagación</w:t>
-      </w:r>
-      <w:proofErr w:type="spellEnd"/>
-      <w:r>
-        <w:rPr>
-          <w:lang w:val="es-ES"/>
-        </w:rPr>
-        <w:t xml:space="preserve"> o </w:t>
-      </w:r>
-      <w:proofErr w:type="spellStart"/>
-      <w:r>
-        <w:rPr>
-          <w:lang w:val="es-ES"/>
-        </w:rPr>
-        <w:t>backpropagation</w:t>
-      </w:r>
-      <w:proofErr w:type="spellEnd"/>
+        <w:t>o Conocer los fundamentos matemáticos del algoritmo de aprendizaje de retropropagación o backpropagation</w:t>
+      </w:r>
     </w:p>
     <w:p>
       <w:pPr>

</xml_diff>